<commit_message>
Atualização da documentação de planejamento e especificações. Versão inicial da Apresentação do PGPS incluída.
</commit_message>
<xml_diff>
--- a/Documentação/Especificações.docx
+++ b/Documentação/Especificações.docx
@@ -53,7 +53,7 @@
                           </pic:cNvPicPr>
                         </pic:nvPicPr>
                         <pic:blipFill>
-                          <a:blip r:embed="rId7"/>
+                          <a:blip r:embed="rId8"/>
                           <a:srcRect/>
                           <a:stretch>
                             <a:fillRect/>
@@ -157,182 +157,399 @@
           <w:rStyle w:val="Forte"/>
           <w:b w:val="0"/>
           <w:bCs w:val="0"/>
-          <w:lang w:val="en-US"/>
-        </w:rPr>
-      </w:pPr>
-      <w:r>
-        <w:rPr>
-          <w:lang w:val="en-US"/>
-        </w:rPr>
-        <w:t>ROTA</w:t>
-      </w:r>
-      <w:r>
-        <w:rPr>
-          <w:lang w:val="en-US"/>
-        </w:rPr>
+        </w:rPr>
+      </w:pPr>
+      <w:r>
+        <w:rPr>
+          <w:smallCaps/>
+        </w:rPr>
+        <w:t>T</w:t>
+      </w:r>
+      <w:r>
+        <w:rPr>
+          <w:smallCaps/>
+        </w:rPr>
+        <w:t>ra</w:t>
+      </w:r>
+      <w:r>
+        <w:rPr>
+          <w:smallCaps/>
+        </w:rPr>
+        <w:t>S</w:t>
+      </w:r>
+      <w:r>
+        <w:rPr>
+          <w:smallCaps/>
+        </w:rPr>
+        <w:t>im</w:t>
+      </w:r>
+      <w:r>
         <w:t xml:space="preserve"> </w:t>
       </w:r>
       <w:r>
         <w:rPr>
           <w:position w:val="6"/>
           <w:sz w:val="36"/>
-          <w:lang w:val="en-US"/>
         </w:rPr>
         <w:t>|</w:t>
       </w:r>
       <w:r>
         <w:rPr>
           <w:sz w:val="36"/>
-          <w:lang w:val="en-US"/>
         </w:rPr>
         <w:t xml:space="preserve"> </w:t>
       </w:r>
       <w:r>
         <w:rPr>
+          <w:smallCaps/>
+          <w:sz w:val="40"/>
+        </w:rPr>
+        <w:t xml:space="preserve">Traffic </w:t>
+      </w:r>
+      <w:r>
+        <w:rPr>
+          <w:smallCaps/>
+          <w:sz w:val="40"/>
+        </w:rPr>
+        <w:t>S</w:t>
+      </w:r>
+      <w:r>
+        <w:rPr>
+          <w:smallCaps/>
+          <w:sz w:val="40"/>
+        </w:rPr>
+        <w:t>imulator</w:t>
+      </w:r>
+    </w:p>
+    <w:p>
+      <w:pPr>
+        <w:pStyle w:val="Ttulo1"/>
+        <w:rPr>
+          <w:rStyle w:val="Forte"/>
+        </w:rPr>
+      </w:pPr>
+      <w:r>
+        <w:rPr>
+          <w:rStyle w:val="Forte"/>
+        </w:rPr>
+        <w:t>Integrantes</w:t>
+      </w:r>
+    </w:p>
+    <w:p>
+      <w:pPr>
+        <w:spacing w:after="120" w:line="240" w:lineRule="auto"/>
+      </w:pPr>
+    </w:p>
+    <w:p>
+      <w:pPr>
+        <w:spacing w:after="120" w:line="240" w:lineRule="auto"/>
+      </w:pPr>
+      <w:r>
+        <w:t>Fernando Seabra Chirigati</w:t>
+      </w:r>
+      <w:r>
+        <w:tab/>
+      </w:r>
+      <w:r>
+        <w:rPr>
           <w:b/>
-          <w:smallCaps/>
-          <w:sz w:val="40"/>
-          <w:lang w:val="en-US"/>
-        </w:rPr>
-        <w:t>R</w:t>
-      </w:r>
-      <w:r>
-        <w:rPr>
-          <w:smallCaps/>
-          <w:sz w:val="40"/>
-          <w:lang w:val="en-US"/>
-        </w:rPr>
-        <w:t xml:space="preserve">eal-time </w:t>
+        </w:rPr>
+        <w:t>107343646</w:t>
+      </w:r>
+    </w:p>
+    <w:p>
+      <w:pPr>
+        <w:spacing w:after="120" w:line="240" w:lineRule="auto"/>
+      </w:pPr>
+      <w:r>
+        <w:t>Rafael Shinji Aoki Kikuchi</w:t>
+      </w:r>
+      <w:r>
+        <w:tab/>
       </w:r>
       <w:r>
         <w:rPr>
           <w:b/>
-          <w:smallCaps/>
-          <w:sz w:val="40"/>
-          <w:lang w:val="en-US"/>
-        </w:rPr>
+        </w:rPr>
+        <w:t>107343581</w:t>
+      </w:r>
+    </w:p>
+    <w:p>
+      <w:pPr>
+        <w:spacing w:after="120" w:line="240" w:lineRule="auto"/>
+      </w:pPr>
+      <w:r>
+        <w:t>Talita Lopes Gomes</w:t>
+      </w:r>
+      <w:r>
+        <w:tab/>
+      </w:r>
+      <w:r>
+        <w:tab/>
+      </w:r>
+      <w:r>
+        <w:rPr>
+          <w:b/>
+        </w:rPr>
+        <w:t>107</w:t>
+      </w:r>
+      <w:r>
+        <w:rPr>
+          <w:b/>
+        </w:rPr>
+        <w:t>343701</w:t>
+      </w:r>
+    </w:p>
+    <w:p>
+      <w:pPr>
+        <w:pStyle w:val="Ttulo1"/>
+      </w:pPr>
+      <w:r>
+        <w:t>Contexto</w:t>
+      </w:r>
+    </w:p>
+    <w:p>
+      <w:pPr>
+        <w:jc w:val="both"/>
+      </w:pPr>
+    </w:p>
+    <w:p>
+      <w:pPr>
+        <w:jc w:val="both"/>
+        <w:rPr>
+          <w:u w:val="single"/>
+        </w:rPr>
+      </w:pPr>
+      <w:r>
         <w:t>O</w:t>
       </w:r>
       <w:r>
-        <w:rPr>
-          <w:smallCaps/>
-          <w:sz w:val="40"/>
-          <w:lang w:val="en-US"/>
-        </w:rPr>
-        <w:t xml:space="preserve">ptimum </w:t>
-      </w:r>
-      <w:r>
-        <w:rPr>
-          <w:b/>
-          <w:smallCaps/>
-          <w:sz w:val="40"/>
-          <w:lang w:val="en-US"/>
+        <w:t xml:space="preserve"> </w:t>
+      </w:r>
+      <w:r>
+        <w:rPr>
+          <w:smallCaps/>
         </w:rPr>
         <w:t>T</w:t>
       </w:r>
       <w:r>
         <w:rPr>
           <w:smallCaps/>
-          <w:sz w:val="40"/>
-          <w:lang w:val="en-US"/>
-        </w:rPr>
-        <w:t xml:space="preserve">raffic </w:t>
-      </w:r>
-      <w:r>
-        <w:rPr>
-          <w:b/>
-          <w:smallCaps/>
-          <w:sz w:val="40"/>
-          <w:lang w:val="en-US"/>
-        </w:rPr>
-        <w:t>A</w:t>
-      </w:r>
-      <w:r>
-        <w:rPr>
-          <w:smallCaps/>
-          <w:sz w:val="40"/>
-          <w:lang w:val="en-US"/>
-        </w:rPr>
-        <w:t>nalyzer</w:t>
+        </w:rPr>
+        <w:t>ra</w:t>
+      </w:r>
+      <w:r>
+        <w:rPr>
+          <w:smallCaps/>
+        </w:rPr>
+        <w:t>S</w:t>
+      </w:r>
+      <w:r>
+        <w:rPr>
+          <w:smallCaps/>
+        </w:rPr>
+        <w:t>im</w:t>
+      </w:r>
+      <w:r>
+        <w:t xml:space="preserve"> –</w:t>
+      </w:r>
+      <w:r>
+        <w:t xml:space="preserve"> </w:t>
+      </w:r>
+      <w:r>
+        <w:rPr>
+          <w:smallCaps/>
+        </w:rPr>
+        <w:t>T</w:t>
+      </w:r>
+      <w:r>
+        <w:rPr>
+          <w:smallCaps/>
+        </w:rPr>
+        <w:t>raffic</w:t>
+      </w:r>
+      <w:r>
+        <w:rPr>
+          <w:smallCaps/>
+        </w:rPr>
+        <w:t xml:space="preserve"> </w:t>
+      </w:r>
+      <w:r>
+        <w:rPr>
+          <w:smallCaps/>
+        </w:rPr>
+        <w:t>S</w:t>
+      </w:r>
+      <w:r>
+        <w:rPr>
+          <w:smallCaps/>
+        </w:rPr>
+        <w:t>imulator</w:t>
+      </w:r>
+      <w:r>
+        <w:t xml:space="preserve"> </w:t>
+      </w:r>
+      <w:r>
+        <w:t xml:space="preserve">– </w:t>
+      </w:r>
+      <w:r>
+        <w:t>é um software que</w:t>
+      </w:r>
+      <w:r>
+        <w:t xml:space="preserve"> simula</w:t>
+      </w:r>
+      <w:r>
+        <w:t xml:space="preserve"> o tráfego de uma </w:t>
+      </w:r>
+      <w:r>
+        <w:t>localização</w:t>
+      </w:r>
+      <w:r>
+        <w:t>, com o objetivo de fornecer informações aos usuários quanto ao estado do fluxo de automóveis, como congestionamentos, por exemplo, de modo que análises sejam realizadas.</w:t>
       </w:r>
     </w:p>
     <w:p>
       <w:pPr>
         <w:pStyle w:val="Ttulo1"/>
-        <w:rPr>
-          <w:rStyle w:val="Forte"/>
-        </w:rPr>
-      </w:pPr>
-      <w:r>
-        <w:rPr>
-          <w:rStyle w:val="Forte"/>
-        </w:rPr>
-        <w:t>Integrantes</w:t>
-      </w:r>
-    </w:p>
-    <w:p>
-      <w:pPr>
-        <w:spacing w:after="120" w:line="240" w:lineRule="auto"/>
-      </w:pPr>
-    </w:p>
-    <w:p>
-      <w:pPr>
-        <w:spacing w:after="120" w:line="240" w:lineRule="auto"/>
-      </w:pPr>
-      <w:r>
-        <w:t>Fernando Seabra Chirigati</w:t>
-      </w:r>
-      <w:r>
-        <w:tab/>
-      </w:r>
-      <w:r>
-        <w:rPr>
-          <w:b/>
-        </w:rPr>
-        <w:t>107343646</w:t>
-      </w:r>
-    </w:p>
-    <w:p>
-      <w:pPr>
-        <w:spacing w:after="120" w:line="240" w:lineRule="auto"/>
-      </w:pPr>
-      <w:r>
-        <w:t>Rafael Shinji Aoki Kikuchi</w:t>
-      </w:r>
-      <w:r>
-        <w:tab/>
-      </w:r>
-      <w:r>
-        <w:rPr>
-          <w:b/>
-        </w:rPr>
-        <w:t>107343581</w:t>
-      </w:r>
-    </w:p>
-    <w:p>
-      <w:pPr>
-        <w:spacing w:after="120" w:line="240" w:lineRule="auto"/>
-      </w:pPr>
-      <w:r>
-        <w:t>Talita Lopes Gomes</w:t>
-      </w:r>
-      <w:r>
-        <w:tab/>
-      </w:r>
-      <w:r>
-        <w:tab/>
-      </w:r>
-      <w:r>
-        <w:rPr>
-          <w:b/>
-        </w:rPr>
-        <w:t>107</w:t>
-      </w:r>
-      <w:r>
-        <w:rPr>
-          <w:b/>
-        </w:rPr>
-        <w:t>343701</w:t>
+      </w:pPr>
+      <w:r>
+        <w:t>Entrada</w:t>
+      </w:r>
+    </w:p>
+    <w:p>
+      <w:pPr>
+        <w:jc w:val="both"/>
+      </w:pPr>
+    </w:p>
+    <w:p>
+      <w:pPr>
+        <w:jc w:val="both"/>
+      </w:pPr>
+      <w:r>
+        <w:t xml:space="preserve">Como entrada para o software, </w:t>
+      </w:r>
+      <w:r>
+        <w:t>o usuário deve confeccionar o mapa da localização, com as ferramentas oferecidas pela interface. Através do mapa, os seguintes parâmetros necessários à simulação são determinados:</w:t>
+      </w:r>
+    </w:p>
+    <w:p>
+      <w:pPr>
+        <w:pStyle w:val="PargrafodaLista"/>
+        <w:numPr>
+          <w:ilvl w:val="0"/>
+          <w:numId w:val="1"/>
+        </w:numPr>
+        <w:jc w:val="both"/>
+      </w:pPr>
+      <w:r>
+        <w:t>passo da simulação;</w:t>
+      </w:r>
+    </w:p>
+    <w:p>
+      <w:pPr>
+        <w:pStyle w:val="PargrafodaLista"/>
+        <w:numPr>
+          <w:ilvl w:val="0"/>
+          <w:numId w:val="1"/>
+        </w:numPr>
+        <w:jc w:val="both"/>
+      </w:pPr>
+      <w:r>
+        <w:t>tempo da simulação;</w:t>
+      </w:r>
+    </w:p>
+    <w:p>
+      <w:pPr>
+        <w:pStyle w:val="PargrafodaLista"/>
+        <w:numPr>
+          <w:ilvl w:val="0"/>
+          <w:numId w:val="1"/>
+        </w:numPr>
+        <w:jc w:val="both"/>
+      </w:pPr>
+      <w:r>
+        <w:t>velocidade inicial dos carros;</w:t>
+      </w:r>
+    </w:p>
+    <w:p>
+      <w:pPr>
+        <w:pStyle w:val="PargrafodaLista"/>
+        <w:numPr>
+          <w:ilvl w:val="0"/>
+          <w:numId w:val="1"/>
+        </w:numPr>
+        <w:jc w:val="both"/>
+      </w:pPr>
+      <w:r>
+        <w:t>aceleração dos carros;</w:t>
+      </w:r>
+    </w:p>
+    <w:p>
+      <w:pPr>
+        <w:pStyle w:val="PargrafodaLista"/>
+        <w:numPr>
+          <w:ilvl w:val="0"/>
+          <w:numId w:val="1"/>
+        </w:numPr>
+        <w:jc w:val="both"/>
+      </w:pPr>
+      <w:r>
+        <w:t>comprimento dos veículos;</w:t>
+      </w:r>
+    </w:p>
+    <w:p>
+      <w:pPr>
+        <w:pStyle w:val="PargrafodaLista"/>
+        <w:numPr>
+          <w:ilvl w:val="0"/>
+          <w:numId w:val="1"/>
+        </w:numPr>
+        <w:jc w:val="both"/>
+      </w:pPr>
+      <w:r>
+        <w:t>distância de segurança;</w:t>
+      </w:r>
+    </w:p>
+    <w:p>
+      <w:pPr>
+        <w:pStyle w:val="PargrafodaLista"/>
+        <w:numPr>
+          <w:ilvl w:val="0"/>
+          <w:numId w:val="1"/>
+        </w:numPr>
+        <w:jc w:val="both"/>
+      </w:pPr>
+      <w:r>
+        <w:t>velocidade máxima de cada rua;</w:t>
+      </w:r>
+    </w:p>
+    <w:p>
+      <w:pPr>
+        <w:pStyle w:val="PargrafodaLista"/>
+        <w:numPr>
+          <w:ilvl w:val="0"/>
+          <w:numId w:val="1"/>
+        </w:numPr>
+        <w:jc w:val="both"/>
+      </w:pPr>
+      <w:r>
+        <w:t>fluxo médio dos</w:t>
+      </w:r>
+      <w:r>
+        <w:t xml:space="preserve"> carros;</w:t>
+      </w:r>
+    </w:p>
+    <w:p>
+      <w:pPr>
+        <w:pStyle w:val="PargrafodaLista"/>
+        <w:numPr>
+          <w:ilvl w:val="0"/>
+          <w:numId w:val="1"/>
+        </w:numPr>
+        <w:jc w:val="both"/>
+      </w:pPr>
+      <w:r>
+        <w:t>duração de cada estado dos semáforos.</w:t>
       </w:r>
     </w:p>
     <w:p>
@@ -340,95 +557,20 @@
         <w:pStyle w:val="Ttulo1"/>
       </w:pPr>
       <w:r>
-        <w:t>Contexto</w:t>
-      </w:r>
-    </w:p>
+        <w:lastRenderedPageBreak/>
+        <w:t>Saída</w:t>
+      </w:r>
+    </w:p>
+    <w:p/>
     <w:p>
       <w:pPr>
         <w:jc w:val="both"/>
       </w:pPr>
-    </w:p>
-    <w:p>
-      <w:pPr>
-        <w:jc w:val="both"/>
-        <w:rPr>
-          <w:u w:val="single"/>
-        </w:rPr>
-      </w:pPr>
-      <w:r>
-        <w:t xml:space="preserve">O ROTA – Real-time Optimum Traffic Analyzer – </w:t>
-      </w:r>
-      <w:r>
-        <w:t xml:space="preserve">é um software que analisa o tráfego de uma </w:t>
-      </w:r>
-      <w:r>
-        <w:t>localização</w:t>
-      </w:r>
-      <w:r>
-        <w:t xml:space="preserve"> em tempo real. Seu objetivo é controlar a temporização dos sinais de trânsito de modo que o fluxo de veículos seja otimizado</w:t>
-      </w:r>
-      <w:r>
-        <w:t>.</w:t>
-      </w:r>
-    </w:p>
-    <w:p>
-      <w:pPr>
-        <w:pStyle w:val="Ttulo1"/>
-      </w:pPr>
-      <w:r>
-        <w:t>Entrada</w:t>
-      </w:r>
-    </w:p>
-    <w:p>
-      <w:pPr>
-        <w:jc w:val="both"/>
-      </w:pPr>
-    </w:p>
-    <w:p>
-      <w:pPr>
-        <w:jc w:val="both"/>
-      </w:pPr>
-      <w:r>
-        <w:t xml:space="preserve">Como entrada para o software, é necessário informar </w:t>
-      </w:r>
-      <w:r>
-        <w:t xml:space="preserve">inicialmente </w:t>
-      </w:r>
-      <w:r>
-        <w:t xml:space="preserve">o mapa </w:t>
-      </w:r>
-      <w:r>
-        <w:t xml:space="preserve">da localização </w:t>
-      </w:r>
-      <w:r>
-        <w:t>sendo analisado</w:t>
-      </w:r>
-      <w:r>
-        <w:t>.</w:t>
-      </w:r>
-      <w:r>
-        <w:t xml:space="preserve"> Em seguida, as informações do fluxo devem ser inseridas no programa, para que a análise tenha início.</w:t>
-      </w:r>
-    </w:p>
-    <w:p>
-      <w:pPr>
-        <w:pStyle w:val="Ttulo1"/>
-      </w:pPr>
-      <w:r>
-        <w:t>Saída</w:t>
-      </w:r>
-    </w:p>
-    <w:p>
-      <w:pPr>
-        <w:jc w:val="both"/>
-      </w:pPr>
-    </w:p>
-    <w:p>
-      <w:pPr>
-        <w:jc w:val="both"/>
-      </w:pPr>
-      <w:r>
-        <w:t>O software tem como saída a temporização dos sinais, de modo a melhorar o fluxo na cidade ou região escolhida.</w:t>
+      <w:r>
+        <w:t xml:space="preserve">O software tem como saída </w:t>
+      </w:r>
+      <w:r>
+        <w:t>a simulação no mapa do fluxo de automóveis, além de um relatório opcional que contém informações relevantes sobre a simulação.</w:t>
       </w:r>
     </w:p>
     <w:sectPr>
@@ -489,6 +631,127 @@
     </w:p>
   </w:footnote>
 </w:footnotes>
+</file>
+
+<file path=word/numbering.xml><?xml version="1.0" encoding="utf-8"?>
+<w:numbering xmlns:ve="http://schemas.openxmlformats.org/markup-compatibility/2006" xmlns:o="urn:schemas-microsoft-com:office:office" xmlns:r="http://schemas.openxmlformats.org/officeDocument/2006/relationships" xmlns:m="http://schemas.openxmlformats.org/officeDocument/2006/math" xmlns:v="urn:schemas-microsoft-com:vml" xmlns:wp="http://schemas.openxmlformats.org/drawingml/2006/wordprocessingDrawing" xmlns:w10="urn:schemas-microsoft-com:office:word" xmlns:w="http://schemas.openxmlformats.org/wordprocessingml/2006/main" xmlns:wne="http://schemas.microsoft.com/office/word/2006/wordml">
+  <w:abstractNum w:abstractNumId="0">
+    <w:nsid w:val="28533837"/>
+    <w:multiLevelType w:val="hybridMultilevel"/>
+    <w:tmpl w:val="C6C299B0"/>
+    <w:lvl w:ilvl="0" w:tplc="04160001">
+      <w:start w:val="1"/>
+      <w:numFmt w:val="bullet"/>
+      <w:lvlText w:val=""/>
+      <w:lvlJc w:val="left"/>
+      <w:pPr>
+        <w:ind w:left="720" w:hanging="360"/>
+      </w:pPr>
+      <w:rPr>
+        <w:rFonts w:ascii="Symbol" w:hAnsi="Symbol" w:hint="default"/>
+      </w:rPr>
+    </w:lvl>
+    <w:lvl w:ilvl="1" w:tplc="04160003" w:tentative="1">
+      <w:start w:val="1"/>
+      <w:numFmt w:val="bullet"/>
+      <w:lvlText w:val="o"/>
+      <w:lvlJc w:val="left"/>
+      <w:pPr>
+        <w:ind w:left="1440" w:hanging="360"/>
+      </w:pPr>
+      <w:rPr>
+        <w:rFonts w:ascii="Courier New" w:hAnsi="Courier New" w:cs="Courier New" w:hint="default"/>
+      </w:rPr>
+    </w:lvl>
+    <w:lvl w:ilvl="2" w:tplc="04160005" w:tentative="1">
+      <w:start w:val="1"/>
+      <w:numFmt w:val="bullet"/>
+      <w:lvlText w:val=""/>
+      <w:lvlJc w:val="left"/>
+      <w:pPr>
+        <w:ind w:left="2160" w:hanging="360"/>
+      </w:pPr>
+      <w:rPr>
+        <w:rFonts w:ascii="Wingdings" w:hAnsi="Wingdings" w:hint="default"/>
+      </w:rPr>
+    </w:lvl>
+    <w:lvl w:ilvl="3" w:tplc="04160001" w:tentative="1">
+      <w:start w:val="1"/>
+      <w:numFmt w:val="bullet"/>
+      <w:lvlText w:val=""/>
+      <w:lvlJc w:val="left"/>
+      <w:pPr>
+        <w:ind w:left="2880" w:hanging="360"/>
+      </w:pPr>
+      <w:rPr>
+        <w:rFonts w:ascii="Symbol" w:hAnsi="Symbol" w:hint="default"/>
+      </w:rPr>
+    </w:lvl>
+    <w:lvl w:ilvl="4" w:tplc="04160003" w:tentative="1">
+      <w:start w:val="1"/>
+      <w:numFmt w:val="bullet"/>
+      <w:lvlText w:val="o"/>
+      <w:lvlJc w:val="left"/>
+      <w:pPr>
+        <w:ind w:left="3600" w:hanging="360"/>
+      </w:pPr>
+      <w:rPr>
+        <w:rFonts w:ascii="Courier New" w:hAnsi="Courier New" w:cs="Courier New" w:hint="default"/>
+      </w:rPr>
+    </w:lvl>
+    <w:lvl w:ilvl="5" w:tplc="04160005" w:tentative="1">
+      <w:start w:val="1"/>
+      <w:numFmt w:val="bullet"/>
+      <w:lvlText w:val=""/>
+      <w:lvlJc w:val="left"/>
+      <w:pPr>
+        <w:ind w:left="4320" w:hanging="360"/>
+      </w:pPr>
+      <w:rPr>
+        <w:rFonts w:ascii="Wingdings" w:hAnsi="Wingdings" w:hint="default"/>
+      </w:rPr>
+    </w:lvl>
+    <w:lvl w:ilvl="6" w:tplc="04160001" w:tentative="1">
+      <w:start w:val="1"/>
+      <w:numFmt w:val="bullet"/>
+      <w:lvlText w:val=""/>
+      <w:lvlJc w:val="left"/>
+      <w:pPr>
+        <w:ind w:left="5040" w:hanging="360"/>
+      </w:pPr>
+      <w:rPr>
+        <w:rFonts w:ascii="Symbol" w:hAnsi="Symbol" w:hint="default"/>
+      </w:rPr>
+    </w:lvl>
+    <w:lvl w:ilvl="7" w:tplc="04160003" w:tentative="1">
+      <w:start w:val="1"/>
+      <w:numFmt w:val="bullet"/>
+      <w:lvlText w:val="o"/>
+      <w:lvlJc w:val="left"/>
+      <w:pPr>
+        <w:ind w:left="5760" w:hanging="360"/>
+      </w:pPr>
+      <w:rPr>
+        <w:rFonts w:ascii="Courier New" w:hAnsi="Courier New" w:cs="Courier New" w:hint="default"/>
+      </w:rPr>
+    </w:lvl>
+    <w:lvl w:ilvl="8" w:tplc="04160005" w:tentative="1">
+      <w:start w:val="1"/>
+      <w:numFmt w:val="bullet"/>
+      <w:lvlText w:val=""/>
+      <w:lvlJc w:val="left"/>
+      <w:pPr>
+        <w:ind w:left="6480" w:hanging="360"/>
+      </w:pPr>
+      <w:rPr>
+        <w:rFonts w:ascii="Wingdings" w:hAnsi="Wingdings" w:hint="default"/>
+      </w:rPr>
+    </w:lvl>
+  </w:abstractNum>
+  <w:num w:numId="1">
+    <w:abstractNumId w:val="0"/>
+  </w:num>
+</w:numbering>
 </file>
 
 <file path=word/styles.xml><?xml version="1.0" encoding="utf-8"?>

</xml_diff>